<commit_message>
back up for submission
</commit_message>
<xml_diff>
--- a/comp90015-a1-ZimingWang-report.docx
+++ b/comp90015-a1-ZimingWang-report.docx
@@ -11,6 +11,8 @@
       </w:pPr>
       <w:bookmarkStart w:id="0" w:name="_Toc144056004"/>
       <w:bookmarkStart w:id="1" w:name="_Toc144056044"/>
+      <w:bookmarkStart w:id="2" w:name="_Toc144148301"/>
+      <w:bookmarkStart w:id="3" w:name="_Toc144149645"/>
       <w:r>
         <w:rPr>
           <w:lang w:val="en-AU"/>
@@ -19,22 +21,6 @@
       </w:r>
       <w:bookmarkEnd w:id="0"/>
       <w:bookmarkEnd w:id="1"/>
-    </w:p>
-    <w:p>
-      <w:pPr>
-        <w:pStyle w:val="Heading1"/>
-        <w:rPr>
-          <w:lang w:val="en-AU"/>
-        </w:rPr>
-      </w:pPr>
-      <w:bookmarkStart w:id="2" w:name="_Toc144056005"/>
-      <w:bookmarkStart w:id="3" w:name="_Toc144056045"/>
-      <w:r>
-        <w:rPr>
-          <w:lang w:val="en-AU"/>
-        </w:rPr>
-        <w:t>Assignment 1 Multi-threaded Dictionary</w:t>
-      </w:r>
       <w:bookmarkEnd w:id="2"/>
       <w:bookmarkEnd w:id="3"/>
     </w:p>
@@ -45,19 +31,54 @@
           <w:lang w:val="en-AU"/>
         </w:rPr>
       </w:pPr>
-      <w:bookmarkStart w:id="4" w:name="_Toc144056006"/>
-      <w:bookmarkStart w:id="5" w:name="_Toc144056046"/>
-      <w:r>
-        <w:rPr>
-          <w:lang w:val="en-AU"/>
-        </w:rPr>
-        <w:t>Ziming Wang (1180051)</w:t>
+      <w:bookmarkStart w:id="4" w:name="_Toc144056005"/>
+      <w:bookmarkStart w:id="5" w:name="_Toc144056045"/>
+      <w:bookmarkStart w:id="6" w:name="_Toc144148302"/>
+      <w:bookmarkStart w:id="7" w:name="_Toc144149646"/>
+      <w:r>
+        <w:rPr>
+          <w:lang w:val="en-AU"/>
+        </w:rPr>
+        <w:t>Assignment 1 Multi-threaded Dictionary</w:t>
       </w:r>
       <w:bookmarkEnd w:id="4"/>
       <w:bookmarkEnd w:id="5"/>
+      <w:bookmarkEnd w:id="6"/>
+      <w:bookmarkEnd w:id="7"/>
+    </w:p>
+    <w:p>
+      <w:pPr>
+        <w:pStyle w:val="Heading1"/>
+        <w:rPr>
+          <w:lang w:val="en-AU"/>
+        </w:rPr>
+      </w:pPr>
+      <w:bookmarkStart w:id="8" w:name="_Toc144056006"/>
+      <w:bookmarkStart w:id="9" w:name="_Toc144056046"/>
+      <w:bookmarkStart w:id="10" w:name="_Toc144148303"/>
+      <w:bookmarkStart w:id="11" w:name="_Toc144149647"/>
+      <w:r>
+        <w:rPr>
+          <w:lang w:val="en-AU"/>
+        </w:rPr>
+        <w:t>Ziming Wang (1180051)</w:t>
+      </w:r>
+      <w:bookmarkEnd w:id="8"/>
+      <w:bookmarkEnd w:id="9"/>
+      <w:bookmarkEnd w:id="10"/>
+      <w:bookmarkEnd w:id="11"/>
     </w:p>
     <w:sdt>
       <w:sdtPr>
+        <w:rPr>
+          <w:rFonts w:asciiTheme="minorHAnsi" w:eastAsiaTheme="minorEastAsia" w:hAnsiTheme="minorHAnsi" w:cstheme="minorBidi"/>
+          <w:color w:val="auto"/>
+          <w:kern w:val="2"/>
+          <w:sz w:val="22"/>
+          <w:szCs w:val="22"/>
+          <w:lang w:eastAsia="zh-CN"/>
+          <w14:ligatures w14:val="standardContextual"/>
+        </w:rPr>
         <w:id w:val="-653759164"/>
         <w:docPartObj>
           <w:docPartGallery w:val="Table of Contents"/>
@@ -66,16 +87,9 @@
       </w:sdtPr>
       <w:sdtEndPr>
         <w:rPr>
-          <w:rFonts w:asciiTheme="minorHAnsi" w:eastAsiaTheme="minorEastAsia" w:hAnsiTheme="minorHAnsi" w:cstheme="minorBidi"/>
           <w:b/>
           <w:bCs/>
           <w:noProof/>
-          <w:color w:val="auto"/>
-          <w:kern w:val="2"/>
-          <w:sz w:val="22"/>
-          <w:szCs w:val="22"/>
-          <w:lang w:eastAsia="zh-CN"/>
-          <w14:ligatures w14:val="standardContextual"/>
         </w:rPr>
       </w:sdtEndPr>
       <w:sdtContent>
@@ -106,7 +120,7 @@
           <w:r>
             <w:fldChar w:fldCharType="separate"/>
           </w:r>
-          <w:hyperlink w:anchor="_Toc144056047" w:history="1">
+          <w:hyperlink w:anchor="_Toc144149648" w:history="1">
             <w:r>
               <w:rPr>
                 <w:rStyle w:val="Hyperlink"/>
@@ -134,7 +148,7 @@
                 <w:noProof/>
                 <w:webHidden/>
               </w:rPr>
-              <w:instrText xml:space="preserve"> PAGEREF _Toc144056047 \h </w:instrText>
+              <w:instrText xml:space="preserve"> PAGEREF _Toc144149648 \h </w:instrText>
             </w:r>
             <w:r>
               <w:rPr>
@@ -154,7 +168,7 @@
                 <w:noProof/>
                 <w:webHidden/>
               </w:rPr>
-              <w:t>1</w:t>
+              <w:t>2</w:t>
             </w:r>
             <w:r>
               <w:rPr>
@@ -176,7 +190,7 @@
               <w:noProof/>
             </w:rPr>
           </w:pPr>
-          <w:hyperlink w:anchor="_Toc144056048" w:history="1">
+          <w:hyperlink w:anchor="_Toc144149649" w:history="1">
             <w:r>
               <w:rPr>
                 <w:rStyle w:val="Hyperlink"/>
@@ -204,7 +218,7 @@
                 <w:noProof/>
                 <w:webHidden/>
               </w:rPr>
-              <w:instrText xml:space="preserve"> PAGEREF _Toc144056048 \h </w:instrText>
+              <w:instrText xml:space="preserve"> PAGEREF _Toc144149649 \h </w:instrText>
             </w:r>
             <w:r>
               <w:rPr>
@@ -246,7 +260,7 @@
               <w:noProof/>
             </w:rPr>
           </w:pPr>
-          <w:hyperlink w:anchor="_Toc144056049" w:history="1">
+          <w:hyperlink w:anchor="_Toc144149650" w:history="1">
             <w:r>
               <w:rPr>
                 <w:rStyle w:val="Hyperlink"/>
@@ -274,7 +288,7 @@
                 <w:noProof/>
                 <w:webHidden/>
               </w:rPr>
-              <w:instrText xml:space="preserve"> PAGEREF _Toc144056049 \h </w:instrText>
+              <w:instrText xml:space="preserve"> PAGEREF _Toc144149650 \h </w:instrText>
             </w:r>
             <w:r>
               <w:rPr>
@@ -315,7 +329,7 @@
               <w:noProof/>
             </w:rPr>
           </w:pPr>
-          <w:hyperlink w:anchor="_Toc144056050" w:history="1">
+          <w:hyperlink w:anchor="_Toc144149651" w:history="1">
             <w:r>
               <w:rPr>
                 <w:rStyle w:val="Hyperlink"/>
@@ -343,7 +357,7 @@
                 <w:noProof/>
                 <w:webHidden/>
               </w:rPr>
-              <w:instrText xml:space="preserve"> PAGEREF _Toc144056050 \h </w:instrText>
+              <w:instrText xml:space="preserve"> PAGEREF _Toc144149651 \h </w:instrText>
             </w:r>
             <w:r>
               <w:rPr>
@@ -384,7 +398,7 @@
               <w:noProof/>
             </w:rPr>
           </w:pPr>
-          <w:hyperlink w:anchor="_Toc144056051" w:history="1">
+          <w:hyperlink w:anchor="_Toc144149652" w:history="1">
             <w:r>
               <w:rPr>
                 <w:rStyle w:val="Hyperlink"/>
@@ -412,7 +426,7 @@
                 <w:noProof/>
                 <w:webHidden/>
               </w:rPr>
-              <w:instrText xml:space="preserve"> PAGEREF _Toc144056051 \h </w:instrText>
+              <w:instrText xml:space="preserve"> PAGEREF _Toc144149652 \h </w:instrText>
             </w:r>
             <w:r>
               <w:rPr>
@@ -453,7 +467,7 @@
               <w:noProof/>
             </w:rPr>
           </w:pPr>
-          <w:hyperlink w:anchor="_Toc144056052" w:history="1">
+          <w:hyperlink w:anchor="_Toc144149653" w:history="1">
             <w:r>
               <w:rPr>
                 <w:rStyle w:val="Hyperlink"/>
@@ -481,7 +495,7 @@
                 <w:noProof/>
                 <w:webHidden/>
               </w:rPr>
-              <w:instrText xml:space="preserve"> PAGEREF _Toc144056052 \h </w:instrText>
+              <w:instrText xml:space="preserve"> PAGEREF _Toc144149653 \h </w:instrText>
             </w:r>
             <w:r>
               <w:rPr>
@@ -522,7 +536,7 @@
               <w:noProof/>
             </w:rPr>
           </w:pPr>
-          <w:hyperlink w:anchor="_Toc144056053" w:history="1">
+          <w:hyperlink w:anchor="_Toc144149654" w:history="1">
             <w:r>
               <w:rPr>
                 <w:rStyle w:val="Hyperlink"/>
@@ -550,7 +564,7 @@
                 <w:noProof/>
                 <w:webHidden/>
               </w:rPr>
-              <w:instrText xml:space="preserve"> PAGEREF _Toc144056053 \h </w:instrText>
+              <w:instrText xml:space="preserve"> PAGEREF _Toc144149654 \h </w:instrText>
             </w:r>
             <w:r>
               <w:rPr>
@@ -571,6 +585,280 @@
                 <w:webHidden/>
               </w:rPr>
               <w:t>3</w:t>
+            </w:r>
+            <w:r>
+              <w:rPr>
+                <w:noProof/>
+                <w:webHidden/>
+              </w:rPr>
+              <w:fldChar w:fldCharType="end"/>
+            </w:r>
+          </w:hyperlink>
+        </w:p>
+        <w:p>
+          <w:pPr>
+            <w:pStyle w:val="TOC2"/>
+            <w:tabs>
+              <w:tab w:val="right" w:leader="dot" w:pos="9350"/>
+            </w:tabs>
+            <w:ind w:left="0"/>
+            <w:rPr>
+              <w:noProof/>
+            </w:rPr>
+          </w:pPr>
+          <w:hyperlink w:anchor="_Toc144149655" w:history="1">
+            <w:r>
+              <w:rPr>
+                <w:rStyle w:val="Hyperlink"/>
+                <w:noProof/>
+              </w:rPr>
+              <w:t>4. Highlights and Creativities</w:t>
+            </w:r>
+            <w:r>
+              <w:rPr>
+                <w:noProof/>
+                <w:webHidden/>
+              </w:rPr>
+              <w:tab/>
+            </w:r>
+            <w:r>
+              <w:rPr>
+                <w:noProof/>
+                <w:webHidden/>
+              </w:rPr>
+              <w:fldChar w:fldCharType="begin"/>
+            </w:r>
+            <w:r>
+              <w:rPr>
+                <w:noProof/>
+                <w:webHidden/>
+              </w:rPr>
+              <w:instrText xml:space="preserve"> PAGEREF _Toc144149655 \h </w:instrText>
+            </w:r>
+            <w:r>
+              <w:rPr>
+                <w:noProof/>
+                <w:webHidden/>
+              </w:rPr>
+            </w:r>
+            <w:r>
+              <w:rPr>
+                <w:noProof/>
+                <w:webHidden/>
+              </w:rPr>
+              <w:fldChar w:fldCharType="separate"/>
+            </w:r>
+            <w:r>
+              <w:rPr>
+                <w:noProof/>
+                <w:webHidden/>
+              </w:rPr>
+              <w:t>5</w:t>
+            </w:r>
+            <w:r>
+              <w:rPr>
+                <w:noProof/>
+                <w:webHidden/>
+              </w:rPr>
+              <w:fldChar w:fldCharType="end"/>
+            </w:r>
+          </w:hyperlink>
+        </w:p>
+        <w:p>
+          <w:pPr>
+            <w:pStyle w:val="TOC3"/>
+            <w:tabs>
+              <w:tab w:val="right" w:leader="dot" w:pos="9350"/>
+            </w:tabs>
+            <w:rPr>
+              <w:noProof/>
+            </w:rPr>
+          </w:pPr>
+          <w:hyperlink w:anchor="_Toc144149656" w:history="1">
+            <w:r>
+              <w:rPr>
+                <w:rStyle w:val="Hyperlink"/>
+                <w:noProof/>
+              </w:rPr>
+              <w:t>a. Own implementation of thread pool for creativity marks</w:t>
+            </w:r>
+            <w:r>
+              <w:rPr>
+                <w:noProof/>
+                <w:webHidden/>
+              </w:rPr>
+              <w:tab/>
+            </w:r>
+            <w:r>
+              <w:rPr>
+                <w:noProof/>
+                <w:webHidden/>
+              </w:rPr>
+              <w:fldChar w:fldCharType="begin"/>
+            </w:r>
+            <w:r>
+              <w:rPr>
+                <w:noProof/>
+                <w:webHidden/>
+              </w:rPr>
+              <w:instrText xml:space="preserve"> PAGEREF _Toc144149656 \h </w:instrText>
+            </w:r>
+            <w:r>
+              <w:rPr>
+                <w:noProof/>
+                <w:webHidden/>
+              </w:rPr>
+            </w:r>
+            <w:r>
+              <w:rPr>
+                <w:noProof/>
+                <w:webHidden/>
+              </w:rPr>
+              <w:fldChar w:fldCharType="separate"/>
+            </w:r>
+            <w:r>
+              <w:rPr>
+                <w:noProof/>
+                <w:webHidden/>
+              </w:rPr>
+              <w:t>5</w:t>
+            </w:r>
+            <w:r>
+              <w:rPr>
+                <w:noProof/>
+                <w:webHidden/>
+              </w:rPr>
+              <w:fldChar w:fldCharType="end"/>
+            </w:r>
+          </w:hyperlink>
+        </w:p>
+        <w:p>
+          <w:pPr>
+            <w:pStyle w:val="TOC3"/>
+            <w:tabs>
+              <w:tab w:val="right" w:leader="dot" w:pos="9350"/>
+            </w:tabs>
+            <w:rPr>
+              <w:noProof/>
+            </w:rPr>
+          </w:pPr>
+          <w:hyperlink w:anchor="_Toc144149657" w:history="1">
+            <w:r>
+              <w:rPr>
+                <w:rStyle w:val="Hyperlink"/>
+                <w:noProof/>
+              </w:rPr>
+              <w:t>b.Security Highlights</w:t>
+            </w:r>
+            <w:r>
+              <w:rPr>
+                <w:noProof/>
+                <w:webHidden/>
+              </w:rPr>
+              <w:tab/>
+            </w:r>
+            <w:r>
+              <w:rPr>
+                <w:noProof/>
+                <w:webHidden/>
+              </w:rPr>
+              <w:fldChar w:fldCharType="begin"/>
+            </w:r>
+            <w:r>
+              <w:rPr>
+                <w:noProof/>
+                <w:webHidden/>
+              </w:rPr>
+              <w:instrText xml:space="preserve"> PAGEREF _Toc144149657 \h </w:instrText>
+            </w:r>
+            <w:r>
+              <w:rPr>
+                <w:noProof/>
+                <w:webHidden/>
+              </w:rPr>
+            </w:r>
+            <w:r>
+              <w:rPr>
+                <w:noProof/>
+                <w:webHidden/>
+              </w:rPr>
+              <w:fldChar w:fldCharType="separate"/>
+            </w:r>
+            <w:r>
+              <w:rPr>
+                <w:noProof/>
+                <w:webHidden/>
+              </w:rPr>
+              <w:t>6</w:t>
+            </w:r>
+            <w:r>
+              <w:rPr>
+                <w:noProof/>
+                <w:webHidden/>
+              </w:rPr>
+              <w:fldChar w:fldCharType="end"/>
+            </w:r>
+          </w:hyperlink>
+        </w:p>
+        <w:p>
+          <w:pPr>
+            <w:pStyle w:val="TOC2"/>
+            <w:tabs>
+              <w:tab w:val="right" w:leader="dot" w:pos="9350"/>
+            </w:tabs>
+            <w:ind w:left="0"/>
+            <w:rPr>
+              <w:noProof/>
+            </w:rPr>
+          </w:pPr>
+          <w:hyperlink w:anchor="_Toc144149658" w:history="1">
+            <w:r>
+              <w:rPr>
+                <w:rStyle w:val="Hyperlink"/>
+                <w:noProof/>
+              </w:rPr>
+              <w:t>5. Conclusion</w:t>
+            </w:r>
+            <w:r>
+              <w:rPr>
+                <w:noProof/>
+                <w:webHidden/>
+              </w:rPr>
+              <w:tab/>
+            </w:r>
+            <w:r>
+              <w:rPr>
+                <w:noProof/>
+                <w:webHidden/>
+              </w:rPr>
+              <w:fldChar w:fldCharType="begin"/>
+            </w:r>
+            <w:r>
+              <w:rPr>
+                <w:noProof/>
+                <w:webHidden/>
+              </w:rPr>
+              <w:instrText xml:space="preserve"> PAGEREF _Toc144149658 \h </w:instrText>
+            </w:r>
+            <w:r>
+              <w:rPr>
+                <w:noProof/>
+                <w:webHidden/>
+              </w:rPr>
+            </w:r>
+            <w:r>
+              <w:rPr>
+                <w:noProof/>
+                <w:webHidden/>
+              </w:rPr>
+              <w:fldChar w:fldCharType="separate"/>
+            </w:r>
+            <w:r>
+              <w:rPr>
+                <w:noProof/>
+                <w:webHidden/>
+              </w:rPr>
+              <w:t>6</w:t>
             </w:r>
             <w:r>
               <w:rPr>
@@ -603,10 +891,19 @@
     <w:p>
       <w:pPr>
         <w:pStyle w:val="Heading2"/>
-        <w:rPr>
-          <w:lang w:val="en-AU"/>
-        </w:rPr>
-      </w:pPr>
+        <w:tabs>
+          <w:tab w:val="left" w:pos="2717"/>
+        </w:tabs>
+        <w:rPr>
+          <w:lang w:val="en-AU"/>
+        </w:rPr>
+      </w:pPr>
+      <w:r>
+        <w:rPr>
+          <w:lang w:val="en-AU"/>
+        </w:rPr>
+        <w:tab/>
+      </w:r>
     </w:p>
     <w:p>
       <w:pPr>
@@ -615,7 +912,6 @@
           <w:lang w:val="en-AU"/>
         </w:rPr>
       </w:pPr>
-      <w:bookmarkStart w:id="6" w:name="_Toc144056047"/>
     </w:p>
     <w:p>
       <w:pPr>
@@ -675,6 +971,13 @@
     </w:p>
     <w:p>
       <w:pPr>
+        <w:rPr>
+          <w:lang w:val="en-AU"/>
+        </w:rPr>
+      </w:pPr>
+    </w:p>
+    <w:p>
+      <w:pPr>
         <w:pStyle w:val="Heading2"/>
         <w:rPr>
           <w:lang w:val="en-AU"/>
@@ -688,6 +991,154 @@
           <w:lang w:val="en-AU"/>
         </w:rPr>
       </w:pPr>
+      <w:bookmarkStart w:id="12" w:name="_Toc144149648"/>
+      <w:r>
+        <w:rPr>
+          <w:lang w:val="en-AU"/>
+        </w:rPr>
+        <w:t>1.</w:t>
+      </w:r>
+      <w:r>
+        <w:rPr>
+          <w:lang w:val="en-AU"/>
+        </w:rPr>
+        <w:t>Discussion of the problem context</w:t>
+      </w:r>
+      <w:bookmarkEnd w:id="12"/>
+    </w:p>
+    <w:p>
+      <w:pPr>
+        <w:rPr>
+          <w:lang w:val="en-AU"/>
+        </w:rPr>
+      </w:pPr>
+      <w:r>
+        <w:rPr>
+          <w:lang w:val="en-AU"/>
+        </w:rPr>
+        <w:t xml:space="preserve">The assignment </w:t>
+      </w:r>
+      <w:r>
+        <w:rPr>
+          <w:lang w:val="en-AU"/>
+        </w:rPr>
+        <w:t>involves creating</w:t>
+      </w:r>
+      <w:r>
+        <w:rPr>
+          <w:lang w:val="en-AU"/>
+        </w:rPr>
+        <w:t xml:space="preserve"> a </w:t>
+      </w:r>
+      <w:r>
+        <w:rPr>
+          <w:lang w:val="en-AU"/>
+        </w:rPr>
+        <w:t xml:space="preserve">java </w:t>
+      </w:r>
+      <w:r>
+        <w:rPr>
+          <w:lang w:val="en-AU"/>
+        </w:rPr>
+        <w:t xml:space="preserve">multi-threaded dictionary that follows a client-server architecture. The lowest communication protocol should be at transport layer, e.g., TCP/UDP. The server should have multi-threaded capabilities in order to handle multiple concurrent requests. </w:t>
+      </w:r>
+      <w:r>
+        <w:rPr>
+          <w:lang w:val="en-AU"/>
+        </w:rPr>
+        <w:t xml:space="preserve">The dictionary should support </w:t>
+      </w:r>
+      <w:r>
+        <w:rPr>
+          <w:lang w:val="en-AU"/>
+        </w:rPr>
+        <w:t xml:space="preserve">word </w:t>
+      </w:r>
+      <w:r>
+        <w:rPr>
+          <w:lang w:val="en-AU"/>
+        </w:rPr>
+        <w:t>CRUD</w:t>
+      </w:r>
+      <w:r>
+        <w:rPr>
+          <w:lang w:val="en-AU"/>
+        </w:rPr>
+        <w:t xml:space="preserve"> (CREATE, READ/RETRIEVE, UPDATE, DELETE)</w:t>
+      </w:r>
+      <w:r>
+        <w:rPr>
+          <w:lang w:val="en-AU"/>
+        </w:rPr>
+        <w:t xml:space="preserve"> operations with reasonable input validation</w:t>
+      </w:r>
+      <w:r>
+        <w:rPr>
+          <w:lang w:val="en-AU"/>
+        </w:rPr>
+        <w:t>s</w:t>
+      </w:r>
+      <w:r>
+        <w:rPr>
+          <w:lang w:val="en-AU"/>
+        </w:rPr>
+        <w:t xml:space="preserve">. It </w:t>
+      </w:r>
+      <w:r>
+        <w:rPr>
+          <w:lang w:val="en-AU"/>
+        </w:rPr>
+        <w:t>should load</w:t>
+      </w:r>
+      <w:r>
+        <w:rPr>
+          <w:lang w:val="en-AU"/>
+        </w:rPr>
+        <w:t xml:space="preserve"> initial data from a file and modifies the content dynamically while executing. </w:t>
+      </w:r>
+      <w:r>
+        <w:rPr>
+          <w:lang w:val="en-AU"/>
+        </w:rPr>
+        <w:t>Additionally, an interactive GUI is required for client.</w:t>
+      </w:r>
+      <w:r>
+        <w:rPr>
+          <w:lang w:val="en-AU"/>
+        </w:rPr>
+        <w:t xml:space="preserve"> Finally, </w:t>
+      </w:r>
+      <w:r>
+        <w:rPr>
+          <w:lang w:val="en-AU"/>
+        </w:rPr>
+        <w:t xml:space="preserve">reporting errors properly is essential </w:t>
+      </w:r>
+      <w:r>
+        <w:rPr>
+          <w:lang w:val="en-AU"/>
+        </w:rPr>
+        <w:t>and the integrity of the client</w:t>
+      </w:r>
+      <w:r>
+        <w:rPr>
+          <w:lang w:val="en-AU"/>
+        </w:rPr>
+        <w:t xml:space="preserve"> and </w:t>
+      </w:r>
+      <w:r>
+        <w:rPr>
+          <w:lang w:val="en-AU"/>
+        </w:rPr>
+        <w:t xml:space="preserve">server should be preserved. </w:t>
+      </w:r>
+    </w:p>
+    <w:p>
+      <w:pPr>
+        <w:rPr>
+          <w:lang w:val="en-AU"/>
+        </w:rPr>
+      </w:pPr>
     </w:p>
     <w:p>
       <w:pPr>
@@ -696,154 +1147,14 @@
           <w:lang w:val="en-AU"/>
         </w:rPr>
       </w:pPr>
-    </w:p>
-    <w:p>
-      <w:pPr>
-        <w:pStyle w:val="Heading2"/>
-        <w:rPr>
-          <w:lang w:val="en-AU"/>
-        </w:rPr>
-      </w:pPr>
-    </w:p>
-    <w:p>
-      <w:pPr>
-        <w:pStyle w:val="Heading2"/>
-        <w:rPr>
-          <w:lang w:val="en-AU"/>
-        </w:rPr>
-      </w:pPr>
-    </w:p>
-    <w:p>
-      <w:pPr>
-        <w:rPr>
-          <w:lang w:val="en-AU"/>
-        </w:rPr>
-      </w:pPr>
-    </w:p>
-    <w:p>
-      <w:pPr>
-        <w:pStyle w:val="Heading2"/>
-        <w:rPr>
-          <w:lang w:val="en-AU"/>
-        </w:rPr>
-      </w:pPr>
-    </w:p>
-    <w:p>
-      <w:pPr>
-        <w:pStyle w:val="Heading2"/>
-        <w:rPr>
-          <w:lang w:val="en-AU"/>
-        </w:rPr>
-      </w:pPr>
-      <w:r>
-        <w:rPr>
-          <w:lang w:val="en-AU"/>
-        </w:rPr>
-        <w:t>1.</w:t>
-      </w:r>
-      <w:r>
-        <w:rPr>
-          <w:lang w:val="en-AU"/>
-        </w:rPr>
-        <w:t>Discussion of the problem context</w:t>
-      </w:r>
-      <w:bookmarkEnd w:id="6"/>
-    </w:p>
-    <w:p>
-      <w:pPr>
-        <w:rPr>
-          <w:lang w:val="en-AU"/>
-        </w:rPr>
-      </w:pPr>
-      <w:r>
-        <w:rPr>
-          <w:lang w:val="en-AU"/>
-        </w:rPr>
-        <w:t xml:space="preserve">The assignment </w:t>
-      </w:r>
-      <w:r>
-        <w:rPr>
-          <w:lang w:val="en-AU"/>
-        </w:rPr>
-        <w:t xml:space="preserve">requires a </w:t>
-      </w:r>
-      <w:r>
-        <w:rPr>
-          <w:lang w:val="en-AU"/>
-        </w:rPr>
-        <w:t xml:space="preserve">java </w:t>
-      </w:r>
-      <w:r>
-        <w:rPr>
-          <w:lang w:val="en-AU"/>
-        </w:rPr>
-        <w:t xml:space="preserve">multi-threaded dictionary that follows a client-server architecture. The lowest communication protocol should be at transport layer, e.g., TCP/UDP. The server should have multi-threaded capabilities in order to handle multiple concurrent requests. </w:t>
-      </w:r>
-      <w:r>
-        <w:rPr>
-          <w:lang w:val="en-AU"/>
-        </w:rPr>
-        <w:t xml:space="preserve">The dictionary should support the </w:t>
-      </w:r>
-      <w:r>
-        <w:rPr>
-          <w:lang w:val="en-AU"/>
-        </w:rPr>
-        <w:t xml:space="preserve">word </w:t>
-      </w:r>
-      <w:r>
-        <w:rPr>
-          <w:lang w:val="en-AU"/>
-        </w:rPr>
-        <w:t>CRUD operations with reasonable input validation</w:t>
-      </w:r>
-      <w:r>
-        <w:rPr>
-          <w:lang w:val="en-AU"/>
-        </w:rPr>
-        <w:t>s</w:t>
-      </w:r>
-      <w:r>
-        <w:rPr>
-          <w:lang w:val="en-AU"/>
-        </w:rPr>
-        <w:t xml:space="preserve">. It loads initial data from a file and modifies the content dynamically while executing. </w:t>
-      </w:r>
-      <w:r>
-        <w:rPr>
-          <w:lang w:val="en-AU"/>
-        </w:rPr>
-        <w:t>Additionally, an interactive GUI is required for client.</w:t>
-      </w:r>
-      <w:r>
-        <w:rPr>
-          <w:lang w:val="en-AU"/>
-        </w:rPr>
-        <w:t xml:space="preserve"> Finally, all errors should be reported accordingly and the integrity of the client-server should be preserved. </w:t>
-      </w:r>
-    </w:p>
-    <w:p>
-      <w:pPr>
-        <w:rPr>
-          <w:lang w:val="en-AU"/>
-        </w:rPr>
-      </w:pPr>
-    </w:p>
-    <w:p>
-      <w:pPr>
-        <w:pStyle w:val="Heading2"/>
-        <w:rPr>
-          <w:lang w:val="en-AU"/>
-        </w:rPr>
-      </w:pPr>
-      <w:bookmarkStart w:id="7" w:name="_Toc144056048"/>
+      <w:bookmarkStart w:id="13" w:name="_Toc144149649"/>
       <w:r>
         <w:rPr>
           <w:lang w:val="en-AU"/>
         </w:rPr>
         <w:t>2.Descriptions of the components of system</w:t>
       </w:r>
-      <w:bookmarkEnd w:id="7"/>
+      <w:bookmarkEnd w:id="13"/>
     </w:p>
     <w:p>
       <w:pPr>
@@ -969,6 +1280,7 @@
       </w:r>
       <w:r>
         <w:rPr>
+          <w:noProof/>
           <w:lang w:val="en-AU"/>
         </w:rPr>
         <w:drawing>
@@ -1057,7 +1369,7 @@
         <w:rPr>
           <w:lang w:val="en-AU"/>
         </w:rPr>
-        <w:t xml:space="preserve">for client and server to communicate. For example, the command code sent from client to server to perform a CRUD operation. This will be discussed thoroughly in later sections. </w:t>
+        <w:t xml:space="preserve">for client and server. This will be discussed thoroughly in later sections. </w:t>
       </w:r>
     </w:p>
     <w:p>
@@ -1076,20 +1388,46 @@
         <w:rPr>
           <w:lang w:val="en-AU"/>
         </w:rPr>
-        <w:t xml:space="preserve">They will use “TextFieldInputValidator.java” to validate the user input data such as word and meanings. </w:t>
-      </w:r>
-    </w:p>
-    <w:p>
-      <w:pPr>
-        <w:rPr>
-          <w:lang w:val="en-AU"/>
-        </w:rPr>
-      </w:pPr>
-      <w:r>
-        <w:rPr>
-          <w:lang w:val="en-AU"/>
-        </w:rPr>
-        <w:t xml:space="preserve">“/HandcraftedThreading” package contains my handcrafted worker pool multi-threading logics. This will be discussed in later sections. </w:t>
+        <w:t xml:space="preserve">They will use “TextFieldInputValidator.java” to validate the user input data </w:t>
+      </w:r>
+      <w:r>
+        <w:rPr>
+          <w:lang w:val="en-AU"/>
+        </w:rPr>
+        <w:t xml:space="preserve">including </w:t>
+      </w:r>
+      <w:r>
+        <w:rPr>
+          <w:lang w:val="en-AU"/>
+        </w:rPr>
+        <w:t xml:space="preserve">word and meanings. </w:t>
+      </w:r>
+    </w:p>
+    <w:p>
+      <w:pPr>
+        <w:rPr>
+          <w:lang w:val="en-AU"/>
+        </w:rPr>
+      </w:pPr>
+      <w:r>
+        <w:rPr>
+          <w:lang w:val="en-AU"/>
+        </w:rPr>
+        <w:t>“/</w:t>
+      </w:r>
+      <w:proofErr w:type="spellStart"/>
+      <w:r>
+        <w:rPr>
+          <w:lang w:val="en-AU"/>
+        </w:rPr>
+        <w:t>HandcraftedThreading</w:t>
+      </w:r>
+      <w:proofErr w:type="spellEnd"/>
+      <w:r>
+        <w:rPr>
+          <w:lang w:val="en-AU"/>
+        </w:rPr>
+        <w:t xml:space="preserve">” package contains my handcrafted worker pool multi-threading logics. This will be discussed in later sections. </w:t>
       </w:r>
       <w:r>
         <w:rPr>
@@ -1105,7 +1443,7 @@
           <w:lang w:val="en-AU"/>
         </w:rPr>
       </w:pPr>
-      <w:bookmarkStart w:id="8" w:name="_Toc144056049"/>
+      <w:bookmarkStart w:id="14" w:name="_Toc144149650"/>
       <w:r>
         <w:rPr>
           <w:lang w:val="en-AU"/>
@@ -1124,7 +1462,7 @@
         </w:rPr>
         <w:t>Overall class design and interaction</w:t>
       </w:r>
-      <w:bookmarkEnd w:id="8"/>
+      <w:bookmarkEnd w:id="14"/>
     </w:p>
     <w:p>
       <w:pPr>
@@ -1133,39 +1471,83 @@
           <w:lang w:val="en-AU"/>
         </w:rPr>
       </w:pPr>
-      <w:bookmarkStart w:id="9" w:name="_Toc144056050"/>
+      <w:bookmarkStart w:id="15" w:name="_Toc144149651"/>
       <w:r>
         <w:rPr>
           <w:lang w:val="en-AU"/>
         </w:rPr>
         <w:t>a. Java Version and Dependency</w:t>
       </w:r>
-      <w:bookmarkEnd w:id="9"/>
-    </w:p>
-    <w:p>
-      <w:pPr>
-        <w:rPr>
-          <w:lang w:val="en-AU"/>
-        </w:rPr>
-      </w:pPr>
-      <w:r>
-        <w:rPr>
-          <w:lang w:val="en-AU"/>
-        </w:rPr>
-        <w:t xml:space="preserve">My java version is corretto-17 (Amazon Corretto Distribution). </w:t>
-      </w:r>
-    </w:p>
-    <w:p>
-      <w:pPr>
-        <w:rPr>
-          <w:lang w:val="en-AU"/>
-        </w:rPr>
-      </w:pPr>
-      <w:r>
-        <w:rPr>
-          <w:lang w:val="en-AU"/>
-        </w:rPr>
-        <w:t xml:space="preserve">I have an external dependency from org.json to handle json files. The dependency can be </w:t>
+      <w:bookmarkEnd w:id="15"/>
+    </w:p>
+    <w:p>
+      <w:pPr>
+        <w:rPr>
+          <w:lang w:val="en-AU"/>
+        </w:rPr>
+      </w:pPr>
+      <w:r>
+        <w:rPr>
+          <w:lang w:val="en-AU"/>
+        </w:rPr>
+        <w:t xml:space="preserve">My java version is corretto-17 (Amazon </w:t>
+      </w:r>
+      <w:proofErr w:type="spellStart"/>
+      <w:r>
+        <w:rPr>
+          <w:lang w:val="en-AU"/>
+        </w:rPr>
+        <w:t>Corretto</w:t>
+      </w:r>
+      <w:proofErr w:type="spellEnd"/>
+      <w:r>
+        <w:rPr>
+          <w:lang w:val="en-AU"/>
+        </w:rPr>
+        <w:t xml:space="preserve"> Distribution). </w:t>
+      </w:r>
+    </w:p>
+    <w:p>
+      <w:pPr>
+        <w:rPr>
+          <w:lang w:val="en-AU"/>
+        </w:rPr>
+      </w:pPr>
+      <w:r>
+        <w:rPr>
+          <w:lang w:val="en-AU"/>
+        </w:rPr>
+        <w:t xml:space="preserve">I have an external dependency from </w:t>
+      </w:r>
+      <w:proofErr w:type="spellStart"/>
+      <w:proofErr w:type="gramStart"/>
+      <w:r>
+        <w:rPr>
+          <w:lang w:val="en-AU"/>
+        </w:rPr>
+        <w:t>org.json</w:t>
+      </w:r>
+      <w:proofErr w:type="spellEnd"/>
+      <w:proofErr w:type="gramEnd"/>
+      <w:r>
+        <w:rPr>
+          <w:lang w:val="en-AU"/>
+        </w:rPr>
+        <w:t xml:space="preserve"> to handle </w:t>
+      </w:r>
+      <w:proofErr w:type="spellStart"/>
+      <w:r>
+        <w:rPr>
+          <w:lang w:val="en-AU"/>
+        </w:rPr>
+        <w:t>json</w:t>
+      </w:r>
+      <w:proofErr w:type="spellEnd"/>
+      <w:r>
+        <w:rPr>
+          <w:lang w:val="en-AU"/>
+        </w:rPr>
+        <w:t xml:space="preserve"> files. The dependency can be </w:t>
       </w:r>
       <w:r>
         <w:rPr>
@@ -1185,7 +1567,21 @@
             <w:rStyle w:val="Hyperlink"/>
             <w:lang w:val="en-AU"/>
           </w:rPr>
-          <w:t>https://jar-download.com/artifacts/org.json</w:t>
+          <w:t>https://jar-download.com/artifacts/org.</w:t>
+        </w:r>
+        <w:r>
+          <w:rPr>
+            <w:rStyle w:val="Hyperlink"/>
+            <w:lang w:val="en-AU"/>
+          </w:rPr>
+          <w:t>j</w:t>
+        </w:r>
+        <w:r>
+          <w:rPr>
+            <w:rStyle w:val="Hyperlink"/>
+            <w:lang w:val="en-AU"/>
+          </w:rPr>
+          <w:t>son</w:t>
         </w:r>
       </w:hyperlink>
       <w:r>
@@ -1202,7 +1598,7 @@
           <w:lang w:val="en-AU"/>
         </w:rPr>
       </w:pPr>
-      <w:bookmarkStart w:id="10" w:name="_Toc144056051"/>
+      <w:bookmarkStart w:id="16" w:name="_Toc144149652"/>
       <w:r>
         <w:rPr>
           <w:lang w:val="en-AU"/>
@@ -1233,7 +1629,7 @@
         </w:rPr>
         <w:t>ransport Layer Protocol</w:t>
       </w:r>
-      <w:bookmarkEnd w:id="10"/>
+      <w:bookmarkEnd w:id="16"/>
     </w:p>
     <w:p>
       <w:r>
@@ -1271,57 +1667,123 @@
           <w:lang w:val="en-AU"/>
         </w:rPr>
       </w:pPr>
-      <w:bookmarkStart w:id="11" w:name="_Toc144056052"/>
-      <w:r>
-        <w:rPr>
-          <w:lang w:val="en-AU"/>
+      <w:bookmarkStart w:id="17" w:name="_Toc144149653"/>
+      <w:r>
+        <w:rPr>
+          <w:lang w:val="en-AU"/>
+        </w:rPr>
+        <w:t>c</w:t>
+      </w:r>
+      <w:r>
+        <w:rPr>
+          <w:lang w:val="en-AU"/>
+        </w:rPr>
+        <w:t>.</w:t>
+      </w:r>
+      <w:r>
+        <w:rPr>
+          <w:lang w:val="en-AU"/>
+        </w:rPr>
+        <w:t xml:space="preserve"> </w:t>
+      </w:r>
+      <w:r>
+        <w:rPr>
+          <w:lang w:val="en-AU"/>
+        </w:rPr>
+        <w:t>Message exchange protocol</w:t>
+      </w:r>
+      <w:bookmarkEnd w:id="17"/>
+    </w:p>
+    <w:p>
+      <w:pPr>
+        <w:rPr>
+          <w:lang w:val="en-AU"/>
+        </w:rPr>
+      </w:pPr>
+      <w:r>
+        <w:rPr>
+          <w:lang w:val="en-AU"/>
+        </w:rPr>
+        <w:t xml:space="preserve">The server needs to handle CRUD (create, retrieve/read, update, delete) operations. I </w:t>
+      </w:r>
+      <w:r>
+        <w:rPr>
+          <w:lang w:val="en-AU"/>
+        </w:rPr>
+        <w:t>made</w:t>
+      </w:r>
+      <w:r>
+        <w:rPr>
+          <w:lang w:val="en-AU"/>
+        </w:rPr>
+        <w:t xml:space="preserve"> an enumeration </w:t>
+      </w:r>
+      <w:r>
+        <w:rPr>
+          <w:lang w:val="en-AU"/>
+        </w:rPr>
+        <w:t>command code class</w:t>
+      </w:r>
+      <w:r>
+        <w:rPr>
+          <w:lang w:val="en-AU"/>
+        </w:rPr>
+        <w:t xml:space="preserve"> (Figure 2)</w:t>
+      </w:r>
+      <w:r>
+        <w:rPr>
+          <w:lang w:val="en-AU"/>
+        </w:rPr>
+        <w:t xml:space="preserve"> </w:t>
+      </w:r>
+      <w:r>
+        <w:rPr>
+          <w:lang w:val="en-AU"/>
+        </w:rPr>
+        <w:t xml:space="preserve">for </w:t>
+      </w:r>
+      <w:r>
+        <w:rPr>
+          <w:lang w:val="en-AU"/>
+        </w:rPr>
+        <w:t xml:space="preserve">client to indicate </w:t>
+      </w:r>
+      <w:r>
+        <w:rPr>
+          <w:lang w:val="en-AU"/>
+        </w:rPr>
+        <w:t xml:space="preserve">the </w:t>
+      </w:r>
+      <w:r>
+        <w:rPr>
+          <w:lang w:val="en-AU"/>
+        </w:rPr>
+        <w:t>operation typ</w:t>
+      </w:r>
+      <w:r>
+        <w:rPr>
+          <w:lang w:val="en-AU"/>
+        </w:rPr>
+        <w:t>e</w:t>
+      </w:r>
+      <w:r>
+        <w:rPr>
+          <w:lang w:val="en-AU"/>
+        </w:rPr>
+        <w:t xml:space="preserve">. </w:t>
+      </w:r>
+    </w:p>
+    <w:p>
+      <w:pPr>
+        <w:rPr>
+          <w:lang w:val="en-AU"/>
+        </w:rPr>
+      </w:pPr>
+      <w:r>
+        <w:rPr>
+          <w:noProof/>
         </w:rPr>
         <w:lastRenderedPageBreak/>
-        <w:t>c</w:t>
-      </w:r>
-      <w:r>
-        <w:rPr>
-          <w:lang w:val="en-AU"/>
-        </w:rPr>
-        <w:t>.</w:t>
-      </w:r>
-      <w:r>
-        <w:rPr>
-          <w:lang w:val="en-AU"/>
-        </w:rPr>
-        <w:t xml:space="preserve"> </w:t>
-      </w:r>
-      <w:r>
-        <w:rPr>
-          <w:lang w:val="en-AU"/>
-        </w:rPr>
-        <w:t>Message exchange protocol</w:t>
-      </w:r>
-      <w:bookmarkEnd w:id="11"/>
-    </w:p>
-    <w:p>
-      <w:pPr>
-        <w:rPr>
-          <w:lang w:val="en-AU"/>
-        </w:rPr>
-      </w:pPr>
-      <w:r>
-        <w:rPr>
-          <w:lang w:val="en-AU"/>
-        </w:rPr>
-        <w:t>The server needs to handle CRUD (create, retrieve/read, update, delete) operations. I have set up an enumeration for command code for client to make a request as demonstrated in Figure 2.</w:t>
-      </w:r>
-    </w:p>
-    <w:p>
-      <w:pPr>
-        <w:rPr>
-          <w:lang w:val="en-AU"/>
-        </w:rPr>
-      </w:pPr>
-      <w:r>
-        <w:rPr>
-          <w:noProof/>
-        </w:rPr>
         <mc:AlternateContent>
           <mc:Choice Requires="wps">
             <w:drawing>
@@ -1457,6 +1919,7 @@
       </w:r>
       <w:r>
         <w:rPr>
+          <w:noProof/>
           <w:lang w:val="en-AU"/>
         </w:rPr>
         <w:drawing>
@@ -1586,91 +2049,143 @@
         <w:rPr>
           <w:lang w:val="en-AU"/>
         </w:rPr>
-        <w:t xml:space="preserve">With the command code as part of the field, the client can send a ClientRequest with fields including </w:t>
-      </w:r>
-      <w:r>
-        <w:rPr>
+        <w:t xml:space="preserve">With command code as part of the field, </w:t>
+      </w:r>
+      <w:r>
+        <w:rPr>
+          <w:u w:val="single"/>
+          <w:lang w:val="en-AU"/>
+        </w:rPr>
+        <w:t xml:space="preserve">the client can send a </w:t>
+      </w:r>
+      <w:proofErr w:type="spellStart"/>
+      <w:r>
+        <w:rPr>
+          <w:u w:val="single"/>
+          <w:lang w:val="en-AU"/>
+        </w:rPr>
+        <w:t>ClientRequest</w:t>
+      </w:r>
+      <w:proofErr w:type="spellEnd"/>
+      <w:r>
+        <w:rPr>
+          <w:u w:val="single"/>
+          <w:lang w:val="en-AU"/>
+        </w:rPr>
+        <w:t xml:space="preserve"> object</w:t>
+      </w:r>
+      <w:r>
+        <w:rPr>
+          <w:u w:val="single"/>
+          <w:lang w:val="en-AU"/>
+        </w:rPr>
+        <w:t xml:space="preserve"> with fields including </w:t>
+      </w:r>
+      <w:r>
+        <w:rPr>
+          <w:u w:val="single"/>
           <w:lang w:val="en-AU"/>
         </w:rPr>
         <w:t>“</w:t>
       </w:r>
-      <w:r>
-        <w:rPr>
+      <w:proofErr w:type="spellStart"/>
+      <w:r>
+        <w:rPr>
+          <w:u w:val="single"/>
           <w:lang w:val="en-AU"/>
         </w:rPr>
         <w:t>command</w:t>
       </w:r>
       <w:r>
         <w:rPr>
+          <w:u w:val="single"/>
           <w:lang w:val="en-AU"/>
         </w:rPr>
         <w:t>C</w:t>
       </w:r>
       <w:r>
         <w:rPr>
+          <w:u w:val="single"/>
           <w:lang w:val="en-AU"/>
         </w:rPr>
         <w:t>ode</w:t>
       </w:r>
-      <w:r>
-        <w:rPr>
+      <w:proofErr w:type="spellEnd"/>
+      <w:r>
+        <w:rPr>
+          <w:u w:val="single"/>
           <w:lang w:val="en-AU"/>
         </w:rPr>
         <w:t>”</w:t>
       </w:r>
       <w:r>
         <w:rPr>
+          <w:u w:val="single"/>
           <w:lang w:val="en-AU"/>
         </w:rPr>
         <w:t xml:space="preserve">, </w:t>
       </w:r>
       <w:r>
         <w:rPr>
+          <w:u w:val="single"/>
           <w:lang w:val="en-AU"/>
         </w:rPr>
         <w:t>“</w:t>
       </w:r>
       <w:r>
         <w:rPr>
+          <w:u w:val="single"/>
           <w:lang w:val="en-AU"/>
         </w:rPr>
         <w:t>word</w:t>
       </w:r>
       <w:r>
         <w:rPr>
+          <w:u w:val="single"/>
           <w:lang w:val="en-AU"/>
         </w:rPr>
         <w:t>”</w:t>
       </w:r>
       <w:r>
         <w:rPr>
+          <w:u w:val="single"/>
           <w:lang w:val="en-AU"/>
         </w:rPr>
         <w:t xml:space="preserve">, and </w:t>
       </w:r>
       <w:r>
         <w:rPr>
+          <w:u w:val="single"/>
           <w:lang w:val="en-AU"/>
         </w:rPr>
         <w:t>“</w:t>
       </w:r>
       <w:r>
         <w:rPr>
+          <w:u w:val="single"/>
           <w:lang w:val="en-AU"/>
         </w:rPr>
         <w:t>meaning</w:t>
       </w:r>
       <w:r>
         <w:rPr>
+          <w:u w:val="single"/>
           <w:lang w:val="en-AU"/>
         </w:rPr>
         <w:t xml:space="preserve">” </w:t>
       </w:r>
       <w:r>
         <w:rPr>
-          <w:lang w:val="en-AU"/>
-        </w:rPr>
-        <w:t xml:space="preserve">through socket </w:t>
+          <w:u w:val="single"/>
+          <w:lang w:val="en-AU"/>
+        </w:rPr>
+        <w:t>through socket</w:t>
+      </w:r>
+      <w:r>
+        <w:rPr>
+          <w:lang w:val="en-AU"/>
+        </w:rPr>
+        <w:t xml:space="preserve"> </w:t>
       </w:r>
       <w:r>
         <w:rPr>
@@ -1700,7 +2215,21 @@
         <w:rPr>
           <w:lang w:val="en-AU"/>
         </w:rPr>
-        <w:t xml:space="preserve">All ClientRequest </w:t>
+        <w:t xml:space="preserve">All </w:t>
+      </w:r>
+      <w:proofErr w:type="spellStart"/>
+      <w:r>
+        <w:rPr>
+          <w:lang w:val="en-AU"/>
+        </w:rPr>
+        <w:t>ClientRequest</w:t>
+      </w:r>
+      <w:proofErr w:type="spellEnd"/>
+      <w:r>
+        <w:rPr>
+          <w:lang w:val="en-AU"/>
+        </w:rPr>
+        <w:t xml:space="preserve"> </w:t>
       </w:r>
       <w:r>
         <w:rPr>
@@ -1712,7 +2241,45 @@
         <w:rPr>
           <w:lang w:val="en-AU"/>
         </w:rPr>
-        <w:t xml:space="preserve">have “commandCode” field and “word” field. </w:t>
+        <w:t>have “</w:t>
+      </w:r>
+      <w:proofErr w:type="spellStart"/>
+      <w:r>
+        <w:rPr>
+          <w:lang w:val="en-AU"/>
+        </w:rPr>
+        <w:t>commandCode</w:t>
+      </w:r>
+      <w:proofErr w:type="spellEnd"/>
+      <w:r>
+        <w:rPr>
+          <w:lang w:val="en-AU"/>
+        </w:rPr>
+        <w:t>” field and “word” field</w:t>
+      </w:r>
+      <w:r>
+        <w:rPr>
+          <w:lang w:val="en-AU"/>
+        </w:rPr>
+        <w:t xml:space="preserve"> </w:t>
+      </w:r>
+      <w:r>
+        <w:rPr>
+          <w:lang w:val="en-AU"/>
+        </w:rPr>
+        <w:t xml:space="preserve">set </w:t>
+      </w:r>
+      <w:r>
+        <w:rPr>
+          <w:lang w:val="en-AU"/>
+        </w:rPr>
+        <w:t>to indicate what operation they are requesting and the requested word</w:t>
+      </w:r>
+      <w:r>
+        <w:rPr>
+          <w:lang w:val="en-AU"/>
+        </w:rPr>
+        <w:t xml:space="preserve">. </w:t>
       </w:r>
       <w:r>
         <w:rPr>
@@ -1754,7 +2321,19 @@
         <w:rPr>
           <w:lang w:val="en-AU"/>
         </w:rPr>
-        <w:t xml:space="preserve">field. </w:t>
+        <w:t>field</w:t>
+      </w:r>
+      <w:r>
+        <w:rPr>
+          <w:lang w:val="en-AU"/>
+        </w:rPr>
+        <w:t xml:space="preserve"> set</w:t>
+      </w:r>
+      <w:r>
+        <w:rPr>
+          <w:lang w:val="en-AU"/>
+        </w:rPr>
+        <w:t xml:space="preserve">. </w:t>
       </w:r>
       <w:r>
         <w:rPr>
@@ -1767,12 +2346,10 @@
       <w:pPr>
         <w:keepNext/>
       </w:pPr>
-    </w:p>
-    <w:p>
-      <w:pPr>
-        <w:keepNext/>
-      </w:pPr>
-      <w:r>
+      <w:r>
+        <w:rPr>
+          <w:noProof/>
+        </w:rPr>
         <w:drawing>
           <wp:inline distT="0" distB="0" distL="0" distR="0" wp14:anchorId="7C65F1E7" wp14:editId="4DE0C0E0">
             <wp:extent cx="3302000" cy="1117600"/>
@@ -1844,15 +2421,95 @@
       </w:pPr>
       <w:r>
         <w:rPr>
-          <w:lang w:val="en-AU"/>
-        </w:rPr>
-        <w:t>Upon receiving the ClientRequest, the server will response with a ServerResponse that contains three fields, “successful”, “word”, and “meanings”</w:t>
-      </w:r>
-      <w:r>
-        <w:rPr>
-          <w:lang w:val="en-AU"/>
-        </w:rPr>
-        <w:t xml:space="preserve"> as demonstrated in Figure 4</w:t>
+          <w:u w:val="single"/>
+          <w:lang w:val="en-AU"/>
+        </w:rPr>
+        <w:t xml:space="preserve">Upon receiving the </w:t>
+      </w:r>
+      <w:proofErr w:type="spellStart"/>
+      <w:r>
+        <w:rPr>
+          <w:u w:val="single"/>
+          <w:lang w:val="en-AU"/>
+        </w:rPr>
+        <w:t>ClientRequest</w:t>
+      </w:r>
+      <w:proofErr w:type="spellEnd"/>
+      <w:r>
+        <w:rPr>
+          <w:u w:val="single"/>
+          <w:lang w:val="en-AU"/>
+        </w:rPr>
+        <w:t xml:space="preserve">, the server will response with a </w:t>
+      </w:r>
+      <w:proofErr w:type="spellStart"/>
+      <w:r>
+        <w:rPr>
+          <w:u w:val="single"/>
+          <w:lang w:val="en-AU"/>
+        </w:rPr>
+        <w:t>ServerResponse</w:t>
+      </w:r>
+      <w:proofErr w:type="spellEnd"/>
+      <w:r>
+        <w:rPr>
+          <w:u w:val="single"/>
+          <w:lang w:val="en-AU"/>
+        </w:rPr>
+        <w:t xml:space="preserve"> that contains </w:t>
+      </w:r>
+      <w:r>
+        <w:rPr>
+          <w:u w:val="single"/>
+          <w:lang w:val="en-AU"/>
+        </w:rPr>
+        <w:t>two</w:t>
+      </w:r>
+      <w:r>
+        <w:rPr>
+          <w:u w:val="single"/>
+          <w:lang w:val="en-AU"/>
+        </w:rPr>
+        <w:t xml:space="preserve"> fields, “successful”</w:t>
+      </w:r>
+      <w:r>
+        <w:rPr>
+          <w:u w:val="single"/>
+          <w:lang w:val="en-AU"/>
+        </w:rPr>
+        <w:t xml:space="preserve"> </w:t>
+      </w:r>
+      <w:r>
+        <w:rPr>
+          <w:u w:val="single"/>
+          <w:lang w:val="en-AU"/>
+        </w:rPr>
+        <w:t>and “</w:t>
+      </w:r>
+      <w:r>
+        <w:rPr>
+          <w:u w:val="single"/>
+          <w:lang w:val="en-AU"/>
+        </w:rPr>
+        <w:t>meanings”</w:t>
+      </w:r>
+      <w:r>
+        <w:rPr>
+          <w:lang w:val="en-AU"/>
+        </w:rPr>
+        <w:t xml:space="preserve"> (</w:t>
+      </w:r>
+      <w:r>
+        <w:rPr>
+          <w:lang w:val="en-AU"/>
+        </w:rPr>
+        <w:t>Figure 4</w:t>
+      </w:r>
+      <w:r>
+        <w:rPr>
+          <w:lang w:val="en-AU"/>
+        </w:rPr>
+        <w:t>)</w:t>
       </w:r>
       <w:r>
         <w:rPr>
@@ -1864,25 +2521,95 @@
         <w:rPr>
           <w:lang w:val="en-AU"/>
         </w:rPr>
-        <w:t>indicates if the CRUD operation is a success or failure. For example, if the client wants to query a word that doesn’t exist in the dictionary, or wants to create a word that has already exist, this field will be set to false.</w:t>
-      </w:r>
-      <w:r>
-        <w:rPr>
-          <w:lang w:val="en-AU"/>
-        </w:rPr>
-        <w:t xml:space="preserve"> Additionally, if the server receives a RETRIEVE request and the operation is performed correctly on the dictionary, then the server will also response with the “meanings” field set as the meaning of the word. </w:t>
+        <w:t xml:space="preserve">indicates if the CRUD operation is a success or failure. For example, if the client wants to query a word that doesn’t exist in the dictionary, or wants to create a word that </w:t>
+      </w:r>
+      <w:r>
+        <w:rPr>
+          <w:lang w:val="en-AU"/>
+        </w:rPr>
+        <w:t xml:space="preserve">already </w:t>
+      </w:r>
+      <w:r>
+        <w:rPr>
+          <w:lang w:val="en-AU"/>
+        </w:rPr>
+        <w:t>exist</w:t>
+      </w:r>
+      <w:r>
+        <w:rPr>
+          <w:lang w:val="en-AU"/>
+        </w:rPr>
+        <w:t>s</w:t>
+      </w:r>
+      <w:r>
+        <w:rPr>
+          <w:lang w:val="en-AU"/>
+        </w:rPr>
+        <w:t>, this field will be set to false</w:t>
+      </w:r>
+      <w:r>
+        <w:rPr>
+          <w:lang w:val="en-AU"/>
+        </w:rPr>
+        <w:t xml:space="preserve"> to indicate a failure</w:t>
+      </w:r>
+      <w:r>
+        <w:rPr>
+          <w:lang w:val="en-AU"/>
+        </w:rPr>
+        <w:t>.</w:t>
+      </w:r>
+      <w:r>
+        <w:rPr>
+          <w:lang w:val="en-AU"/>
+        </w:rPr>
+        <w:t xml:space="preserve"> </w:t>
+      </w:r>
+      <w:r>
+        <w:rPr>
+          <w:lang w:val="en-AU"/>
+        </w:rPr>
+        <w:t>Furthermore</w:t>
+      </w:r>
+      <w:r>
+        <w:rPr>
+          <w:lang w:val="en-AU"/>
+        </w:rPr>
+        <w:t>, if the server receives a RETRIEVE request and the operation is performed correctly on the dictionary</w:t>
+      </w:r>
+      <w:r>
+        <w:rPr>
+          <w:lang w:val="en-AU"/>
+        </w:rPr>
+        <w:t xml:space="preserve"> (a success)</w:t>
+      </w:r>
+      <w:r>
+        <w:rPr>
+          <w:lang w:val="en-AU"/>
+        </w:rPr>
+        <w:t>, then the server will also response with the “meanings” field set as the meaning of the word.</w:t>
+      </w:r>
+      <w:r>
+        <w:rPr>
+          <w:lang w:val="en-AU"/>
+        </w:rPr>
+        <w:t xml:space="preserve"> Otherwise, the “meanings” field will be null. </w:t>
+      </w:r>
+      <w:r>
+        <w:rPr>
+          <w:lang w:val="en-AU"/>
+        </w:rPr>
+        <w:t xml:space="preserve"> </w:t>
       </w:r>
     </w:p>
     <w:p>
       <w:pPr>
         <w:keepNext/>
       </w:pPr>
-    </w:p>
-    <w:p>
-      <w:pPr>
-        <w:keepNext/>
-      </w:pPr>
-      <w:r>
+      <w:r>
+        <w:rPr>
+          <w:noProof/>
+        </w:rPr>
         <w:drawing>
           <wp:inline distT="0" distB="0" distL="0" distR="0" wp14:anchorId="5BA9E6B0" wp14:editId="0A29738B">
             <wp:extent cx="3022600" cy="831850"/>
@@ -1953,7 +2680,7 @@
           <w:lang w:val="en-AU"/>
         </w:rPr>
       </w:pPr>
-      <w:bookmarkStart w:id="12" w:name="_Toc144056053"/>
+      <w:bookmarkStart w:id="18" w:name="_Toc144149654"/>
       <w:r>
         <w:rPr>
           <w:lang w:val="en-AU"/>
@@ -1966,38 +2693,201 @@
         </w:rPr>
         <w:t xml:space="preserve"> and its CRUD workflow</w:t>
       </w:r>
-      <w:bookmarkEnd w:id="12"/>
-    </w:p>
-    <w:p>
-      <w:pPr>
-        <w:rPr>
-          <w:lang w:val="en-AU"/>
-        </w:rPr>
-      </w:pPr>
-      <w:r>
-        <w:rPr>
-          <w:lang w:val="en-AU"/>
-        </w:rPr>
-        <w:t>I use json to build the dictionary and perform operations on it with the external dependency from org.json.</w:t>
-      </w:r>
-      <w:r>
-        <w:rPr>
-          <w:lang w:val="en-AU"/>
-        </w:rPr>
-        <w:t xml:space="preserve"> Figure 5 presents the fields and methods of my dictionary. Specifically, I maintain an in-memory JSONObject data structure which is loaded from a json file on disk. Whenever there is CREATE/UPDATE/DELETE action performed, the in-memory JSONObject will be modified accordingly, and then the json file on disk will be updated. </w:t>
-      </w:r>
-    </w:p>
-    <w:p>
-      <w:pPr>
-        <w:rPr>
-          <w:lang w:val="en-AU"/>
-        </w:rPr>
-      </w:pPr>
-      <w:r>
-        <w:rPr>
-          <w:lang w:val="en-AU"/>
-        </w:rPr>
-        <w:t xml:space="preserve">All CRUD methods on the dictionary are synchronized, in order to </w:t>
+      <w:bookmarkEnd w:id="18"/>
+    </w:p>
+    <w:p>
+      <w:pPr>
+        <w:rPr>
+          <w:lang w:val="en-AU"/>
+        </w:rPr>
+      </w:pPr>
+      <w:r>
+        <w:rPr>
+          <w:lang w:val="en-AU"/>
+        </w:rPr>
+        <w:t xml:space="preserve">I use </w:t>
+      </w:r>
+      <w:proofErr w:type="spellStart"/>
+      <w:r>
+        <w:rPr>
+          <w:lang w:val="en-AU"/>
+        </w:rPr>
+        <w:t>json</w:t>
+      </w:r>
+      <w:proofErr w:type="spellEnd"/>
+      <w:r>
+        <w:rPr>
+          <w:lang w:val="en-AU"/>
+        </w:rPr>
+        <w:t xml:space="preserve"> to build the dictionary and perform operations on it </w:t>
+      </w:r>
+      <w:r>
+        <w:rPr>
+          <w:lang w:val="en-AU"/>
+        </w:rPr>
+        <w:t xml:space="preserve">supported by an </w:t>
+      </w:r>
+      <w:r>
+        <w:rPr>
+          <w:lang w:val="en-AU"/>
+        </w:rPr>
+        <w:t xml:space="preserve">external dependency from </w:t>
+      </w:r>
+      <w:proofErr w:type="spellStart"/>
+      <w:proofErr w:type="gramStart"/>
+      <w:r>
+        <w:rPr>
+          <w:lang w:val="en-AU"/>
+        </w:rPr>
+        <w:t>org.json</w:t>
+      </w:r>
+      <w:proofErr w:type="spellEnd"/>
+      <w:proofErr w:type="gramEnd"/>
+      <w:r>
+        <w:rPr>
+          <w:lang w:val="en-AU"/>
+        </w:rPr>
+        <w:t>.</w:t>
+      </w:r>
+      <w:r>
+        <w:rPr>
+          <w:lang w:val="en-AU"/>
+        </w:rPr>
+        <w:t xml:space="preserve"> Figure 5 presents the fields and methods of my dictionary. Specifically, I maintain an in-memory </w:t>
+      </w:r>
+      <w:proofErr w:type="spellStart"/>
+      <w:r>
+        <w:rPr>
+          <w:lang w:val="en-AU"/>
+        </w:rPr>
+        <w:t>JSONObject</w:t>
+      </w:r>
+      <w:proofErr w:type="spellEnd"/>
+      <w:r>
+        <w:rPr>
+          <w:lang w:val="en-AU"/>
+        </w:rPr>
+        <w:t xml:space="preserve"> data structure which is loaded from a </w:t>
+      </w:r>
+      <w:proofErr w:type="spellStart"/>
+      <w:r>
+        <w:rPr>
+          <w:lang w:val="en-AU"/>
+        </w:rPr>
+        <w:t>json</w:t>
+      </w:r>
+      <w:proofErr w:type="spellEnd"/>
+      <w:r>
+        <w:rPr>
+          <w:lang w:val="en-AU"/>
+        </w:rPr>
+        <w:t xml:space="preserve"> file on disk. Whenever there is CREATE/UPDATE/DELETE action performed, the in-memory </w:t>
+      </w:r>
+      <w:proofErr w:type="spellStart"/>
+      <w:r>
+        <w:rPr>
+          <w:lang w:val="en-AU"/>
+        </w:rPr>
+        <w:t>JSONObject</w:t>
+      </w:r>
+      <w:proofErr w:type="spellEnd"/>
+      <w:r>
+        <w:rPr>
+          <w:lang w:val="en-AU"/>
+        </w:rPr>
+        <w:t xml:space="preserve"> will be modified accordingly, and </w:t>
+      </w:r>
+      <w:r>
+        <w:rPr>
+          <w:lang w:val="en-AU"/>
+        </w:rPr>
+        <w:lastRenderedPageBreak/>
+        <w:t xml:space="preserve">the </w:t>
+      </w:r>
+      <w:proofErr w:type="spellStart"/>
+      <w:r>
+        <w:rPr>
+          <w:lang w:val="en-AU"/>
+        </w:rPr>
+        <w:t>json</w:t>
+      </w:r>
+      <w:proofErr w:type="spellEnd"/>
+      <w:r>
+        <w:rPr>
+          <w:lang w:val="en-AU"/>
+        </w:rPr>
+        <w:t xml:space="preserve"> file on disk will be updated. </w:t>
+      </w:r>
+      <w:r>
+        <w:rPr>
+          <w:lang w:val="en-AU"/>
+        </w:rPr>
+        <w:t xml:space="preserve">The RETRIEVE request will only access the in-memory </w:t>
+      </w:r>
+      <w:proofErr w:type="spellStart"/>
+      <w:r>
+        <w:rPr>
+          <w:lang w:val="en-AU"/>
+        </w:rPr>
+        <w:t>JSONObject</w:t>
+      </w:r>
+      <w:proofErr w:type="spellEnd"/>
+      <w:r>
+        <w:rPr>
+          <w:lang w:val="en-AU"/>
+        </w:rPr>
+        <w:t xml:space="preserve"> to query the meaning of the word, but it won’t involve any modification to the </w:t>
+      </w:r>
+      <w:proofErr w:type="spellStart"/>
+      <w:r>
+        <w:rPr>
+          <w:lang w:val="en-AU"/>
+        </w:rPr>
+        <w:t>json</w:t>
+      </w:r>
+      <w:proofErr w:type="spellEnd"/>
+      <w:r>
+        <w:rPr>
+          <w:lang w:val="en-AU"/>
+        </w:rPr>
+        <w:t xml:space="preserve"> file on disk. </w:t>
+      </w:r>
+    </w:p>
+    <w:p>
+      <w:pPr>
+        <w:rPr>
+          <w:lang w:val="en-AU"/>
+        </w:rPr>
+      </w:pPr>
+      <w:r>
+        <w:rPr>
+          <w:lang w:val="en-AU"/>
+        </w:rPr>
+        <w:t xml:space="preserve">All CRUD methods </w:t>
+      </w:r>
+      <w:r>
+        <w:rPr>
+          <w:lang w:val="en-AU"/>
+        </w:rPr>
+        <w:t>of</w:t>
+      </w:r>
+      <w:r>
+        <w:rPr>
+          <w:lang w:val="en-AU"/>
+        </w:rPr>
+        <w:t xml:space="preserve"> the dictionary are synchronized</w:t>
+      </w:r>
+      <w:r>
+        <w:rPr>
+          <w:lang w:val="en-AU"/>
+        </w:rPr>
+        <w:t xml:space="preserve"> </w:t>
+      </w:r>
+      <w:r>
+        <w:rPr>
+          <w:lang w:val="en-AU"/>
+        </w:rPr>
+        <w:t xml:space="preserve">in order to </w:t>
       </w:r>
       <w:r>
         <w:rPr>
@@ -2030,6 +2920,7 @@
       </w:pPr>
       <w:r>
         <w:rPr>
+          <w:noProof/>
           <w:lang w:val="en-AU"/>
         </w:rPr>
         <w:drawing>
@@ -2089,13 +2980,36 @@
     </w:p>
     <w:p>
       <w:r>
-        <w:t>Figure 6 demonstrates the sequence diagram of CREATE request workflow for server and dictionary. The “/Server/ServerCRUDRequestHandler.java” receives the request and creates a “/Server/ServerResponse.java” object. Then, it invokes the “handleCreateRequest” method, and performs input validation on word and meanings by invoking the “</w:t>
+        <w:t xml:space="preserve">For example, </w:t>
+      </w:r>
+      <w:r>
+        <w:t xml:space="preserve">Figure 6 demonstrates the sequence diagram of </w:t>
+      </w:r>
+      <w:r>
+        <w:t xml:space="preserve">a </w:t>
+      </w:r>
+      <w:r>
+        <w:t>CREATE request workflow for server and dictionary. The “/Server/ServerCRUDRequestHandler.java” receives the request and creates a “/Server/ServerResponse.java” object. Then, it invokes the “</w:t>
+      </w:r>
+      <w:proofErr w:type="spellStart"/>
+      <w:r>
+        <w:t>handleCreateRequest</w:t>
+      </w:r>
+      <w:proofErr w:type="spellEnd"/>
+      <w:r>
+        <w:t>” method, and performs input validation on word and meanings by invoking the “</w:t>
       </w:r>
       <w:r>
         <w:t>/Validator/</w:t>
       </w:r>
       <w:r>
-        <w:t>TexFieldInputValidtor</w:t>
+        <w:t>TexFieldInputValid</w:t>
+      </w:r>
+      <w:r>
+        <w:t>a</w:t>
+      </w:r>
+      <w:r>
+        <w:t>tor</w:t>
       </w:r>
       <w:r>
         <w:t>.java</w:t>
@@ -2110,16 +3024,49 @@
         <w:t>y</w:t>
       </w:r>
       <w:r>
-        <w:t xml:space="preserve"> will be created in the in-memory JSONOb</w:t>
+        <w:t xml:space="preserve"> will be created in the in-memory </w:t>
+      </w:r>
+      <w:proofErr w:type="spellStart"/>
+      <w:r>
+        <w:t>JSONOb</w:t>
       </w:r>
       <w:r>
         <w:t>j</w:t>
       </w:r>
       <w:r>
-        <w:t xml:space="preserve">ect, followed by an update to the json file stored on disk. </w:t>
-      </w:r>
-      <w:r>
-        <w:t xml:space="preserve"> </w:t>
+        <w:t>ect</w:t>
+      </w:r>
+      <w:proofErr w:type="spellEnd"/>
+      <w:r>
+        <w:t xml:space="preserve">, followed by an update to the </w:t>
+      </w:r>
+      <w:proofErr w:type="spellStart"/>
+      <w:r>
+        <w:t>json</w:t>
+      </w:r>
+      <w:proofErr w:type="spellEnd"/>
+      <w:r>
+        <w:t xml:space="preserve"> file stored on disk</w:t>
+      </w:r>
+      <w:r>
+        <w:t xml:space="preserve"> by invoking “</w:t>
+      </w:r>
+      <w:proofErr w:type="spellStart"/>
+      <w:r>
+        <w:t>writeToJsonFile</w:t>
+      </w:r>
+      <w:proofErr w:type="spellEnd"/>
+      <w:r>
+        <w:t xml:space="preserve">” method of </w:t>
+      </w:r>
+      <w:r>
+        <w:t>“/Server/Dictionary.java”</w:t>
+      </w:r>
+      <w:r>
+        <w:t>.</w:t>
+      </w:r>
+      <w:r>
+        <w:t xml:space="preserve"> The other three type of CRUD requests follow a similar sequence. </w:t>
       </w:r>
     </w:p>
     <w:p>
@@ -2128,13 +3075,13 @@
       </w:pPr>
       <w:r>
         <w:rPr>
-          <w:lang w:val="en-AU"/>
-        </w:rPr>
-        <w:lastRenderedPageBreak/>
+          <w:noProof/>
+          <w:lang w:val="en-AU"/>
+        </w:rPr>
         <w:drawing>
-          <wp:inline distT="0" distB="0" distL="0" distR="0" wp14:anchorId="6FF83F7C" wp14:editId="6D6DA2ED">
-            <wp:extent cx="4889500" cy="3351605"/>
-            <wp:effectExtent l="0" t="0" r="6350" b="1270"/>
+          <wp:inline distT="0" distB="0" distL="0" distR="0" wp14:anchorId="6FF83F7C" wp14:editId="0210D543">
+            <wp:extent cx="3640015" cy="2495120"/>
+            <wp:effectExtent l="0" t="0" r="0" b="635"/>
             <wp:docPr id="1941374330" name="Picture 1"/>
             <wp:cNvGraphicFramePr>
               <a:graphicFrameLocks xmlns:a="http://schemas.openxmlformats.org/drawingml/2006/main" noChangeAspect="1"/>
@@ -2155,7 +3102,7 @@
                   <pic:spPr>
                     <a:xfrm>
                       <a:off x="0" y="0"/>
-                      <a:ext cx="4899336" cy="3358347"/>
+                      <a:ext cx="3652038" cy="2503362"/>
                     </a:xfrm>
                     <a:prstGeom prst="rect">
                       <a:avLst/>
@@ -2184,7 +3131,13 @@
         </w:r>
       </w:fldSimple>
       <w:r>
-        <w:t>-Sequence Diagram, server handles client create requests</w:t>
+        <w:t xml:space="preserve">-Sequence Diagram, server handles client </w:t>
+      </w:r>
+      <w:r>
+        <w:t>CREATE</w:t>
+      </w:r>
+      <w:r>
+        <w:t xml:space="preserve"> requests</w:t>
       </w:r>
     </w:p>
     <w:p/>
@@ -2192,14 +3145,18 @@
       <w:pPr>
         <w:pStyle w:val="Heading2"/>
       </w:pPr>
-      <w:r>
+      <w:bookmarkStart w:id="19" w:name="_Toc144149655"/>
+      <w:r>
+        <w:lastRenderedPageBreak/>
         <w:t>4. Highlights and Creativities</w:t>
       </w:r>
+      <w:bookmarkEnd w:id="19"/>
     </w:p>
     <w:p>
       <w:pPr>
         <w:pStyle w:val="Heading3"/>
       </w:pPr>
+      <w:bookmarkStart w:id="20" w:name="_Toc144149656"/>
       <w:r>
         <w:t xml:space="preserve">a. </w:t>
       </w:r>
@@ -2209,17 +3166,29 @@
       <w:r>
         <w:t>wn implementation of thread pool for creativity marks</w:t>
       </w:r>
-    </w:p>
-    <w:p>
-      <w:r>
-        <w:t xml:space="preserve">I used my own implementation of thread pool instead of java built-in one. The relevant files can be found in </w:t>
+      <w:bookmarkEnd w:id="20"/>
+    </w:p>
+    <w:p>
+      <w:r>
+        <w:t>I used my own implementation of thread pool instead of java built-in</w:t>
+      </w:r>
+      <w:r>
+        <w:t xml:space="preserve"> features</w:t>
+      </w:r>
+      <w:r>
+        <w:t xml:space="preserve">. The relevant files can be found in </w:t>
       </w:r>
       <w:r>
         <w:t xml:space="preserve">directory </w:t>
       </w:r>
       <w:r>
-        <w:t>“/HandcraftedThreading</w:t>
-      </w:r>
+        <w:t>“/</w:t>
+      </w:r>
+      <w:proofErr w:type="spellStart"/>
+      <w:r>
+        <w:t>HandcraftedThreading</w:t>
+      </w:r>
+      <w:proofErr w:type="spellEnd"/>
       <w:r>
         <w:t>/HandcraftedThreadPool.java</w:t>
       </w:r>
@@ -2233,31 +3202,7 @@
         <w:t>.</w:t>
       </w:r>
       <w:r>
-        <w:t xml:space="preserve"> The structure follows a worker pool architecture. When initializing the thread pool, a </w:t>
-      </w:r>
-      <w:r>
-        <w:t>“</w:t>
-      </w:r>
-      <w:r>
-        <w:t>poolSize</w:t>
-      </w:r>
-      <w:r>
-        <w:t xml:space="preserve">” </w:t>
-      </w:r>
-      <w:r>
-        <w:t>will be set up</w:t>
-      </w:r>
-      <w:r>
-        <w:t xml:space="preserve"> that indicates the number of work threads. A task queue is set up to store all pending tasks. When the client sends a request to the server, the server will set up a new runnable task to the taskQueue to let it wait for the execution. </w:t>
-      </w:r>
-      <w:r>
-        <w:t xml:space="preserve">While the worker threads </w:t>
-      </w:r>
-      <w:r>
-        <w:t xml:space="preserve">(WorkerThread.java) </w:t>
-      </w:r>
-      <w:r>
-        <w:t xml:space="preserve">will retrieve task from this task queue to run them. </w:t>
+        <w:t xml:space="preserve"> </w:t>
       </w:r>
     </w:p>
     <w:p>
@@ -2265,6 +3210,9 @@
         <w:keepNext/>
       </w:pPr>
       <w:r>
+        <w:rPr>
+          <w:noProof/>
+        </w:rPr>
         <w:drawing>
           <wp:inline distT="0" distB="0" distL="0" distR="0" wp14:anchorId="0865DCF9" wp14:editId="438CD626">
             <wp:extent cx="3493477" cy="1794924"/>
@@ -2318,40 +3266,191 @@
         </w:r>
       </w:fldSimple>
       <w:r>
-        <w:t>-(/HandcraftedThreading/HandcraftedThreadPool.java)</w:t>
-      </w:r>
-    </w:p>
-    <w:p>
-      <w:pPr>
+        <w:t>-(/</w:t>
+      </w:r>
+      <w:proofErr w:type="spellStart"/>
+      <w:r>
+        <w:t>HandcraftedThreading</w:t>
+      </w:r>
+      <w:proofErr w:type="spellEnd"/>
+      <w:r>
+        <w:t>/HandcraftedThreadPool.java)</w:t>
+      </w:r>
+    </w:p>
+    <w:p>
+      <w:r>
+        <w:t>It follows a worker pool architecture.</w:t>
+      </w:r>
+      <w:r>
+        <w:t xml:space="preserve"> Figure 8 demonstrates the sequence of initializing a worker pool. When the “/Server/Server.java” is started, it will create a thread pool (/</w:t>
+      </w:r>
+      <w:proofErr w:type="spellStart"/>
+      <w:r>
+        <w:t>HandcraftedThreading</w:t>
+      </w:r>
+      <w:proofErr w:type="spellEnd"/>
+      <w:r>
+        <w:t>/HandcraftedThreadPool.java”). The thread pool will create and start a number of worker thread</w:t>
+      </w:r>
+      <w:r>
+        <w:t>s</w:t>
+      </w:r>
+      <w:r>
+        <w:t>, as indicated by “</w:t>
+      </w:r>
+      <w:proofErr w:type="spellStart"/>
+      <w:r>
+        <w:t>poolSize</w:t>
+      </w:r>
+      <w:proofErr w:type="spellEnd"/>
+      <w:r>
+        <w:t xml:space="preserve">”. </w:t>
+      </w:r>
+      <w:r>
+        <w:t>The “</w:t>
+      </w:r>
+      <w:proofErr w:type="spellStart"/>
+      <w:r>
+        <w:t>taskQueue</w:t>
+      </w:r>
+      <w:proofErr w:type="spellEnd"/>
+      <w:r>
+        <w:t>” field in thread pool</w:t>
+      </w:r>
+      <w:r>
+        <w:t xml:space="preserve"> is </w:t>
+      </w:r>
+      <w:r>
+        <w:t>also initialized in order to</w:t>
+      </w:r>
+      <w:r>
+        <w:t xml:space="preserve"> store all pending tasks. When the client sends a request to the server, the server will set up a new runnable task and </w:t>
+      </w:r>
+      <w:r>
+        <w:t>“</w:t>
+      </w:r>
+      <w:proofErr w:type="spellStart"/>
+      <w:r>
+        <w:t>submitTask</w:t>
+      </w:r>
+      <w:proofErr w:type="spellEnd"/>
+      <w:r>
+        <w:t xml:space="preserve">” to the </w:t>
+      </w:r>
+      <w:proofErr w:type="spellStart"/>
+      <w:r>
+        <w:t>taskQueue</w:t>
+      </w:r>
+      <w:proofErr w:type="spellEnd"/>
+      <w:r>
+        <w:t xml:space="preserve"> </w:t>
+      </w:r>
+      <w:r>
+        <w:t>and</w:t>
+      </w:r>
+      <w:r>
+        <w:t xml:space="preserve"> let it wait for the execution. While the worker threads (WorkerThread.java) will retrieve tasks from this task queue to </w:t>
+      </w:r>
+      <w:r>
+        <w:t>execute</w:t>
+      </w:r>
+      <w:r>
+        <w:t xml:space="preserve"> them if available. </w:t>
+      </w:r>
+    </w:p>
+    <w:p>
+      <w:pPr>
+        <w:keepNext/>
+      </w:pPr>
+      <w:r>
+        <w:drawing>
+          <wp:inline distT="0" distB="0" distL="0" distR="0" wp14:anchorId="64A35AA4" wp14:editId="69D92A34">
+            <wp:extent cx="3292125" cy="2636748"/>
+            <wp:effectExtent l="0" t="0" r="3810" b="0"/>
+            <wp:docPr id="1798444585" name="Picture 1"/>
+            <wp:cNvGraphicFramePr>
+              <a:graphicFrameLocks xmlns:a="http://schemas.openxmlformats.org/drawingml/2006/main" noChangeAspect="1"/>
+            </wp:cNvGraphicFramePr>
+            <a:graphic xmlns:a="http://schemas.openxmlformats.org/drawingml/2006/main">
+              <a:graphicData uri="http://schemas.openxmlformats.org/drawingml/2006/picture">
+                <pic:pic xmlns:pic="http://schemas.openxmlformats.org/drawingml/2006/picture">
+                  <pic:nvPicPr>
+                    <pic:cNvPr id="1798444585" name=""/>
+                    <pic:cNvPicPr/>
+                  </pic:nvPicPr>
+                  <pic:blipFill>
+                    <a:blip r:embed="rId15"/>
+                    <a:stretch>
+                      <a:fillRect/>
+                    </a:stretch>
+                  </pic:blipFill>
+                  <pic:spPr>
+                    <a:xfrm>
+                      <a:off x="0" y="0"/>
+                      <a:ext cx="3292125" cy="2636748"/>
+                    </a:xfrm>
+                    <a:prstGeom prst="rect">
+                      <a:avLst/>
+                    </a:prstGeom>
+                  </pic:spPr>
+                </pic:pic>
+              </a:graphicData>
+            </a:graphic>
+          </wp:inline>
+        </w:drawing>
+      </w:r>
+    </w:p>
+    <w:p>
+      <w:pPr>
+        <w:pStyle w:val="Caption"/>
+      </w:pPr>
+      <w:r>
+        <w:t xml:space="preserve">Figure </w:t>
+      </w:r>
+      <w:fldSimple w:instr=" SEQ Figure \* ARABIC ">
+        <w:r>
+          <w:rPr>
+            <w:noProof/>
+          </w:rPr>
+          <w:t>8</w:t>
+        </w:r>
+      </w:fldSimple>
+      <w:r>
+        <w:t>-workflow for initializing worker pool</w:t>
+      </w:r>
+    </w:p>
+    <w:p>
+      <w:r>
         <w:rPr>
           <w:b/>
           <w:bCs/>
         </w:rPr>
-      </w:pPr>
-    </w:p>
-    <w:p>
-      <w:r>
-        <w:rPr>
-          <w:b/>
-          <w:bCs/>
-        </w:rPr>
+        <w:t xml:space="preserve">Critical discussion: </w:t>
+      </w:r>
+      <w:r>
+        <w:t xml:space="preserve">Using a worker pool architecture for thread management has both advantages and disadvantages. It reduces overhead of creating and destroying threads. It </w:t>
+      </w:r>
+      <w:r>
+        <w:t xml:space="preserve">also </w:t>
+      </w:r>
+      <w:r>
+        <w:t xml:space="preserve">makes computational resource more controllable and measurable, hence increases scalabilities. </w:t>
+      </w:r>
+      <w:r>
+        <w:t xml:space="preserve">Besides, </w:t>
+      </w:r>
+      <w:r>
+        <w:t xml:space="preserve">it could prevent the server from </w:t>
+      </w:r>
+      <w:r>
+        <w:t>being overflowed in</w:t>
+      </w:r>
+      <w:r>
+        <w:t xml:space="preserve"> a high concurrency situation. However, if the pool size is set to be too </w:t>
+      </w:r>
+      <w:r>
         <w:lastRenderedPageBreak/>
-        <w:t xml:space="preserve">Critical discussion: </w:t>
-      </w:r>
-      <w:r>
-        <w:t xml:space="preserve">Using a worker pool architecture for thread management has both advantages and disadvantages. It reduces overhead of creating and destroying threads. It </w:t>
-      </w:r>
-      <w:r>
-        <w:t xml:space="preserve">also </w:t>
-      </w:r>
-      <w:r>
-        <w:t xml:space="preserve">makes computational resource more controllable and measurable, hence increases scalabilities. </w:t>
-      </w:r>
-      <w:r>
-        <w:t xml:space="preserve">Besides, </w:t>
-      </w:r>
-      <w:r>
-        <w:t xml:space="preserve">it could prevent the server from overflowing in a high concurrency situation. However, if the pool size is set to be too small compared with server’s capability, </w:t>
+        <w:t xml:space="preserve">small compared with server’s capability, </w:t>
       </w:r>
       <w:r>
         <w:t xml:space="preserve">then </w:t>
@@ -2366,10 +3465,22 @@
         <w:t xml:space="preserve">the server’s resource may not be fully utilized and the response time may be long. </w:t>
       </w:r>
       <w:r>
-        <w:t xml:space="preserve">In other word, it lacks of dynamic scaling </w:t>
-      </w:r>
-      <w:r>
-        <w:t>if using a fixed pool size.</w:t>
+        <w:t>In other word</w:t>
+      </w:r>
+      <w:r>
+        <w:t>s</w:t>
+      </w:r>
+      <w:r>
+        <w:t xml:space="preserve">, it lacks of dynamic scaling </w:t>
+      </w:r>
+      <w:r>
+        <w:t xml:space="preserve">if </w:t>
+      </w:r>
+      <w:r>
+        <w:t>we use a fixed pool size</w:t>
+      </w:r>
+      <w:r>
+        <w:t>.</w:t>
       </w:r>
       <w:r>
         <w:t xml:space="preserve"> </w:t>
@@ -2378,112 +3489,161 @@
         <w:t xml:space="preserve">To improve this, a scalable pool size adjustment approach can be used. </w:t>
       </w:r>
       <w:r>
-        <w:t xml:space="preserve">In addition, the management overhead of using worker pool architecture in small-scale application might outweigh the benefits, due the small number of requests. </w:t>
+        <w:t xml:space="preserve">In addition, </w:t>
+      </w:r>
+      <w:r>
+        <w:t>it's important to note that for smaller applications</w:t>
+      </w:r>
+      <w:r>
+        <w:t xml:space="preserve"> </w:t>
+      </w:r>
+      <w:r>
+        <w:t xml:space="preserve">with limited </w:t>
+      </w:r>
+      <w:r>
+        <w:t xml:space="preserve">number of </w:t>
+      </w:r>
+      <w:r>
+        <w:t xml:space="preserve">requests, the administrative overhead of employing a worker pool architecture might outweigh its </w:t>
+      </w:r>
+      <w:r>
+        <w:t>advantages</w:t>
+      </w:r>
+      <w:r>
+        <w:t xml:space="preserve">. </w:t>
       </w:r>
     </w:p>
     <w:p>
       <w:pPr>
         <w:pStyle w:val="Heading3"/>
       </w:pPr>
-      <w:r>
-        <w:t>b. Security Highlights</w:t>
-      </w:r>
-    </w:p>
-    <w:p>
-      <w:r>
-        <w:t>Both</w:t>
-      </w:r>
-      <w:r>
-        <w:t xml:space="preserve"> client and server </w:t>
-      </w:r>
-      <w:r>
-        <w:t xml:space="preserve">should </w:t>
-      </w:r>
-      <w:r>
-        <w:t xml:space="preserve">have </w:t>
-      </w:r>
-      <w:r>
-        <w:t>comprehensive</w:t>
-      </w:r>
-      <w:r>
-        <w:t xml:space="preserve"> security </w:t>
-      </w:r>
-      <w:r>
-        <w:t>measures</w:t>
+      <w:bookmarkStart w:id="21" w:name="_Toc144149657"/>
+      <w:proofErr w:type="spellStart"/>
+      <w:proofErr w:type="gramStart"/>
+      <w:r>
+        <w:t>b.</w:t>
+      </w:r>
+      <w:r>
+        <w:t>Security</w:t>
+      </w:r>
+      <w:proofErr w:type="spellEnd"/>
+      <w:proofErr w:type="gramEnd"/>
+      <w:r>
+        <w:t xml:space="preserve"> Highlights</w:t>
+      </w:r>
+      <w:bookmarkEnd w:id="21"/>
+    </w:p>
+    <w:p>
+      <w:r>
+        <w:t xml:space="preserve">Both client and server should have comprehensive security measures. In general, the ideal use case is that a user uses the client GUI to send a request to the server. Therefore, the client should undoubtfully have comprehensive security measures such as input validations. However, a skillful </w:t>
+      </w:r>
+      <w:r>
+        <w:t>malicious</w:t>
+      </w:r>
+      <w:r>
+        <w:t xml:space="preserve"> user could exploit the data package send from the client and </w:t>
+      </w:r>
+      <w:r>
+        <w:t>write</w:t>
+      </w:r>
+      <w:r>
+        <w:t xml:space="preserve"> scripts to send request to the server directly. As </w:t>
+      </w:r>
+      <w:r>
+        <w:t>a</w:t>
+      </w:r>
+      <w:r>
+        <w:t xml:space="preserve"> result, the security measures in the client GUI </w:t>
+      </w:r>
+      <w:r>
+        <w:t>are</w:t>
+      </w:r>
+      <w:r>
+        <w:t xml:space="preserve"> bypassed. Therefore, it is equally important to have </w:t>
+      </w:r>
+      <w:r>
+        <w:t xml:space="preserve">same level of </w:t>
+      </w:r>
+      <w:r>
+        <w:t xml:space="preserve">security on both the client and server. In my implementation, both client and server use the validators </w:t>
+      </w:r>
+      <w:r>
+        <w:t>located at</w:t>
+      </w:r>
+      <w:r>
+        <w:t xml:space="preserve"> “/Validators”. For example, for the CREATE request, the client GUI will validate the user’s input and deny any invalid format</w:t>
+      </w:r>
+      <w:r>
+        <w:t xml:space="preserve"> using “TextFieldInputValidator.java”</w:t>
+      </w:r>
+      <w:r>
+        <w:t xml:space="preserve">. The server will also </w:t>
+      </w:r>
+      <w:r>
+        <w:t xml:space="preserve">use it to </w:t>
+      </w:r>
+      <w:r>
+        <w:t xml:space="preserve">perform the validation on the </w:t>
+      </w:r>
+      <w:proofErr w:type="spellStart"/>
+      <w:r>
+        <w:t>ClientRequest</w:t>
+      </w:r>
+      <w:proofErr w:type="spellEnd"/>
+      <w:r>
+        <w:t xml:space="preserve"> payload to double check if the word</w:t>
+      </w:r>
+      <w:r>
+        <w:t xml:space="preserve"> and </w:t>
+      </w:r>
+      <w:r>
+        <w:t>meaning</w:t>
+      </w:r>
+      <w:r>
+        <w:t>s</w:t>
+      </w:r>
+      <w:r>
+        <w:t xml:space="preserve"> </w:t>
+      </w:r>
+      <w:r>
+        <w:t>are</w:t>
+      </w:r>
+      <w:r>
+        <w:t xml:space="preserve"> </w:t>
+      </w:r>
+      <w:r>
+        <w:t>legit</w:t>
       </w:r>
       <w:r>
         <w:t xml:space="preserve">. </w:t>
       </w:r>
       <w:r>
-        <w:t>In general, t</w:t>
-      </w:r>
-      <w:r>
-        <w:t xml:space="preserve">he ideal use case is that a user uses the client GUI to send a request to the server. Therefore, the client </w:t>
-      </w:r>
-      <w:r>
-        <w:t>should undoubtfully have</w:t>
+        <w:t xml:space="preserve">In this way, security is enforced on the whole application. </w:t>
+      </w:r>
+    </w:p>
+    <w:p>
+      <w:pPr>
+        <w:pStyle w:val="Heading2"/>
+      </w:pPr>
+      <w:bookmarkStart w:id="22" w:name="_Toc144149658"/>
+      <w:r>
+        <w:t>5. Conclusion</w:t>
+      </w:r>
+      <w:bookmarkEnd w:id="22"/>
+    </w:p>
+    <w:p>
+      <w:r>
+        <w:t>To summarize, this project creates a multi-threaded client-server dictionary with GUI on client side. The server is capable to handle concurrent requests from multiple users supported by my own implementation of worker thread pool.</w:t>
       </w:r>
       <w:r>
         <w:t xml:space="preserve"> </w:t>
       </w:r>
       <w:r>
-        <w:t>comprehensive security measures</w:t>
-      </w:r>
-      <w:r>
-        <w:t xml:space="preserve"> such as input validations. However, a skillful </w:t>
-      </w:r>
-      <w:r>
-        <w:t>malicious</w:t>
-      </w:r>
-      <w:r>
-        <w:t xml:space="preserve"> user could exploit the data package send from the client and </w:t>
-      </w:r>
-      <w:r>
-        <w:t>write</w:t>
-      </w:r>
-      <w:r>
-        <w:t xml:space="preserve"> scripts to send request to the server directly. As </w:t>
-      </w:r>
-      <w:r>
-        <w:t>a</w:t>
-      </w:r>
-      <w:r>
-        <w:t xml:space="preserve"> result, the security measures in the client GUI can be bypassed. Therefore, it is equally important to have </w:t>
-      </w:r>
-      <w:r>
-        <w:t xml:space="preserve">same level of </w:t>
-      </w:r>
-      <w:r>
-        <w:t xml:space="preserve">security on both the client and server. In my implementation, both client and server use the validators </w:t>
-      </w:r>
-      <w:r>
-        <w:t>located at</w:t>
-      </w:r>
-      <w:r>
-        <w:t xml:space="preserve"> “/Validators”. For example, for the CREATE request, the client GUI will validate the user’s input and deny any invalid format</w:t>
-      </w:r>
-      <w:r>
-        <w:t xml:space="preserve"> using “TextFieldInputValidator.java”</w:t>
-      </w:r>
-      <w:r>
-        <w:t xml:space="preserve">. The server will also </w:t>
-      </w:r>
-      <w:r>
-        <w:t xml:space="preserve">use it to </w:t>
-      </w:r>
-      <w:r>
-        <w:t xml:space="preserve">perform the validation on the ClientRequest payload to double check if the word/meaning is </w:t>
-      </w:r>
-      <w:r>
-        <w:t>legit</w:t>
-      </w:r>
-      <w:r>
-        <w:t xml:space="preserve">. </w:t>
-      </w:r>
-    </w:p>
-    <w:p/>
+        <w:t xml:space="preserve">The security is enforced by applying comprehensive validations on both server and client side. </w:t>
+      </w:r>
+    </w:p>
     <w:sectPr>
-      <w:footerReference w:type="default" r:id="rId15"/>
+      <w:footerReference w:type="default" r:id="rId16"/>
       <w:pgSz w:w="12240" w:h="15840"/>
       <w:pgMar w:top="1440" w:right="1440" w:bottom="1440" w:left="1440" w:header="720" w:footer="720" w:gutter="0"/>
       <w:cols w:space="720"/>
@@ -3547,6 +4707,18 @@
     <w:uiPriority w:val="99"/>
     <w:rsid w:val="0077510B"/>
   </w:style>
+  <w:style w:type="character" w:styleId="FollowedHyperlink">
+    <w:name w:val="FollowedHyperlink"/>
+    <w:basedOn w:val="DefaultParagraphFont"/>
+    <w:uiPriority w:val="99"/>
+    <w:semiHidden/>
+    <w:unhideWhenUsed/>
+    <w:rsid w:val="00494C56"/>
+    <w:rPr>
+      <w:color w:val="954F72" w:themeColor="followedHyperlink"/>
+      <w:u w:val="single"/>
+    </w:rPr>
+  </w:style>
 </w:styles>
 </file>
 

</xml_diff>